<commit_message>
Fill in assessment rubric for NotebookLM discussion posts
</commit_message>
<xml_diff>
--- a/Assessments/LM2-Week-02.docx
+++ b/Assessments/LM2-Week-02.docx
@@ -276,7 +276,7 @@
     <w:tbl>
       <w:tblPr>
         <w:tblStyle w:val="Table"/>
-        <w:tblW w:type="auto" w:w="0"/>
+        <w:tblW w:type="pct" w:w="5000"/>
         <w:tblLook w:firstRow="1" w:lastRow="0" w:firstColumn="0" w:lastColumn="0" w:noHBand="0" w:noVBand="0" w:val="0020"/>
         <w:jc w:val="start"/>
       </w:tblPr>
@@ -344,7 +344,11 @@
           <w:p>
             <w:pPr>
               <w:pStyle w:val="Compact"/>
+              <w:jc w:val="left"/>
             </w:pPr>
+            <w:r>
+              <w:t xml:space="preserve">Response directly addresses the prompt with specific details from the readings and NotebookLM. Includes concrete examples from field experience or teaching practice.</w:t>
+            </w:r>
           </w:p>
         </w:tc>
         <w:tc>
@@ -352,7 +356,11 @@
           <w:p>
             <w:pPr>
               <w:pStyle w:val="Compact"/>
+              <w:jc w:val="left"/>
             </w:pPr>
+            <w:r>
+              <w:t xml:space="preserve">Response addresses the prompt but lacks specific details or examples. May be vague or general.</w:t>
+            </w:r>
           </w:p>
         </w:tc>
         <w:tc>
@@ -360,7 +368,11 @@
           <w:p>
             <w:pPr>
               <w:pStyle w:val="Compact"/>
+              <w:jc w:val="left"/>
             </w:pPr>
+            <w:r>
+              <w:t xml:space="preserve">No response or response does not address the prompt.</w:t>
+            </w:r>
           </w:p>
         </w:tc>
       </w:tr>

</xml_diff>